<commit_message>
updating resume and link to emojibot
</commit_message>
<xml_diff>
--- a/scott_graham_resume.docx
+++ b/scott_graham_resume.docx
@@ -68,6 +68,12 @@
                     <w:pStyle w:val="Heading5"/>
                     <w:ind w:left="0" w:right="-1908"/>
                   </w:pPr>
+                </w:p>
+                <w:p>
+                  <w:pPr>
+                    <w:pStyle w:val="Heading5"/>
+                    <w:ind w:left="0" w:right="-1908"/>
+                  </w:pPr>
                   <w:r>
                     <w:t xml:space="preserve">7 </w:t>
                   </w:r>
@@ -89,6 +95,7 @@
                   <w:tcW w:w="4997" w:type="dxa"/>
                   <w:shd w:val="clear" w:color="auto" w:fill="auto"/>
                 </w:tcPr>
+                <w:p/>
                 <w:p>
                   <w:pPr>
                     <w:rPr>
@@ -121,7 +128,17 @@
                       <w:sz w:val="24"/>
                     </w:rPr>
                   </w:pPr>
-                  <w:proofErr w:type="gramStart"/>
+                </w:p>
+                <w:p>
+                  <w:pPr>
+                    <w:tabs>
+                      <w:tab w:val="left" w:pos="2327"/>
+                    </w:tabs>
+                    <w:ind w:left="-86" w:right="2110"/>
+                    <w:rPr>
+                      <w:sz w:val="24"/>
+                    </w:rPr>
+                  </w:pPr>
                   <w:r>
                     <w:rPr>
                       <w:sz w:val="24"/>
@@ -132,14 +149,7 @@
                     <w:rPr>
                       <w:sz w:val="24"/>
                     </w:rPr>
-                    <w:t>ell</w:t>
-                  </w:r>
-                  <w:proofErr w:type="gramEnd"/>
-                  <w:r>
-                    <w:rPr>
-                      <w:sz w:val="24"/>
-                    </w:rPr>
-                    <w:t xml:space="preserve">: </w:t>
+                    <w:t xml:space="preserve">ell: </w:t>
                   </w:r>
                   <w:r>
                     <w:rPr>
@@ -590,6 +600,17 @@
       <w:r>
         <w:t xml:space="preserve">Statistics, </w:t>
       </w:r>
+    </w:p>
+    <w:p>
+      <w:pPr>
+        <w:tabs>
+          <w:tab w:val="left" w:pos="540"/>
+        </w:tabs>
+        <w:ind w:left="540" w:right="-1440" w:hanging="1980"/>
+      </w:pPr>
+      <w:r>
+        <w:tab/>
+      </w:r>
       <w:r>
         <w:t xml:space="preserve">Software Architecture, </w:t>
       </w:r>
@@ -639,10 +660,12 @@
         <w:t xml:space="preserve">, </w:t>
       </w:r>
       <w:proofErr w:type="spellStart"/>
+      <w:proofErr w:type="gramStart"/>
       <w:r>
         <w:t>Matlab</w:t>
       </w:r>
       <w:proofErr w:type="spellEnd"/>
+      <w:proofErr w:type="gramEnd"/>
     </w:p>
     <w:p>
       <w:pPr>
@@ -671,10 +694,21 @@
       </w:r>
       <w:proofErr w:type="spellStart"/>
       <w:r>
+        <w:t>Docker</w:t>
+      </w:r>
+      <w:proofErr w:type="spellEnd"/>
+      <w:r>
+        <w:t xml:space="preserve">, </w:t>
+      </w:r>
+      <w:proofErr w:type="spellStart"/>
+      <w:r>
         <w:t>Git</w:t>
       </w:r>
       <w:proofErr w:type="spellEnd"/>
       <w:r>
+        <w:t>, Jenkins</w:t>
+      </w:r>
+      <w:r>
         <w:t xml:space="preserve">, SVN, </w:t>
       </w:r>
       <w:proofErr w:type="spellStart"/>
@@ -694,10 +728,12 @@
         <w:t xml:space="preserve">, </w:t>
       </w:r>
       <w:proofErr w:type="spellStart"/>
+      <w:proofErr w:type="gramStart"/>
       <w:r>
         <w:t>Phabricator</w:t>
       </w:r>
       <w:proofErr w:type="spellEnd"/>
+      <w:proofErr w:type="gramEnd"/>
     </w:p>
     <w:p>
       <w:pPr>
@@ -788,10 +824,12 @@
         <w:t xml:space="preserve">-Learn, </w:t>
       </w:r>
       <w:proofErr w:type="spellStart"/>
+      <w:proofErr w:type="gramStart"/>
       <w:r>
         <w:t>XGBoost</w:t>
       </w:r>
       <w:proofErr w:type="spellEnd"/>
+      <w:proofErr w:type="gramEnd"/>
     </w:p>
     <w:p>
       <w:pPr>
@@ -818,7 +856,7 @@
       </w:r>
       <w:proofErr w:type="spellEnd"/>
       <w:r>
-        <w:t>, HDFS, Kafka</w:t>
+        <w:t>, Kafka</w:t>
       </w:r>
     </w:p>
     <w:p>
@@ -855,10 +893,12 @@
         <w:t xml:space="preserve">, Flask, </w:t>
       </w:r>
       <w:proofErr w:type="spellStart"/>
+      <w:proofErr w:type="gramStart"/>
       <w:r>
         <w:t>Matplotlib</w:t>
       </w:r>
       <w:proofErr w:type="spellEnd"/>
+      <w:proofErr w:type="gramEnd"/>
     </w:p>
     <w:p>
       <w:pPr>
@@ -888,6 +928,9 @@
           <w:tab w:val="left" w:pos="540"/>
         </w:tabs>
         <w:ind w:left="540" w:right="-1440" w:hanging="1980"/>
+        <w:rPr>
+          <w:rStyle w:val="Hyperlink"/>
+        </w:rPr>
       </w:pPr>
       <w:r>
         <w:rPr>
@@ -910,10 +953,26 @@
         <w:tab/>
       </w:r>
       <w:r>
+        <w:fldChar w:fldCharType="begin"/>
+      </w:r>
+      <w:r>
+        <w:instrText xml:space="preserve"> HYPERLINK "gramhagen.github.io" </w:instrText>
+      </w:r>
+      <w:r>
+        <w:fldChar w:fldCharType="separate"/>
+      </w:r>
+      <w:r>
+        <w:rPr>
+          <w:rStyle w:val="Hyperlink"/>
+        </w:rPr>
         <w:t>gramhagen.github.io</w:t>
       </w:r>
-      <w:bookmarkStart w:id="0" w:name="_GoBack"/>
-      <w:bookmarkEnd w:id="0"/>
+      <w:r>
+        <w:rPr>
+          <w:rStyle w:val="Hyperlink"/>
+        </w:rPr>
+        <w:fldChar w:fldCharType="end"/>
+      </w:r>
     </w:p>
     <w:p>
       <w:pPr>
@@ -921,10 +980,18 @@
           <w:tab w:val="left" w:pos="540"/>
         </w:tabs>
         <w:ind w:left="-1440" w:right="-1440"/>
-        <w:rPr>
-          <w:b/>
-        </w:rPr>
-      </w:pPr>
+      </w:pPr>
+      <w:r>
+        <w:tab/>
+      </w:r>
+      <w:hyperlink r:id="rId10" w:history="1">
+        <w:r>
+          <w:rPr>
+            <w:rStyle w:val="Hyperlink"/>
+          </w:rPr>
+          <w:t>https://www.linkedin.com/in/scott-graham-3a23822</w:t>
+        </w:r>
+      </w:hyperlink>
     </w:p>
     <w:p>
       <w:pPr>
@@ -936,6 +1003,17 @@
           <w:b/>
         </w:rPr>
       </w:pPr>
+    </w:p>
+    <w:p>
+      <w:pPr>
+        <w:tabs>
+          <w:tab w:val="left" w:pos="540"/>
+        </w:tabs>
+        <w:ind w:left="-1440" w:right="-1440"/>
+        <w:rPr>
+          <w:b/>
+        </w:rPr>
+      </w:pPr>
       <w:r>
         <w:rPr>
           <w:b/>
@@ -996,7 +1074,13 @@
           <w:b/>
         </w:rPr>
         <w:tab/>
-        <w:t xml:space="preserve">Senior Software Architect – Data Science / Optimization </w:t>
+        <w:t>Senior Software Architect – Data Sc</w:t>
+      </w:r>
+      <w:r>
+        <w:rPr>
+          <w:b/>
+        </w:rPr>
+        <w:t xml:space="preserve">ience / Optimization </w:t>
       </w:r>
       <w:r>
         <w:rPr>
@@ -1027,7 +1111,13 @@
           <w:b/>
         </w:rPr>
         <w:tab/>
-        <w:t xml:space="preserve">  2013 – Present</w:t>
+        <w:t xml:space="preserve">  2016</w:t>
+      </w:r>
+      <w:r>
+        <w:rPr>
+          <w:b/>
+        </w:rPr>
+        <w:t xml:space="preserve"> – Present</w:t>
       </w:r>
     </w:p>
     <w:p>
@@ -1084,22 +1174,15 @@
         <w:ind w:right="-1440"/>
       </w:pPr>
       <w:r>
-        <w:t xml:space="preserve">Design </w:t>
-      </w:r>
-      <w:r>
-        <w:t xml:space="preserve">full-stack </w:t>
-      </w:r>
-      <w:r>
-        <w:t xml:space="preserve">modeling infrastructure for real-time bidding: </w:t>
-      </w:r>
-      <w:r>
-        <w:t>EDA, ETL, feature selection / trans</w:t>
-      </w:r>
-      <w:r>
-        <w:t xml:space="preserve">formation, training, calibration, testing, and deployment of models.  Leveraging </w:t>
-      </w:r>
-      <w:r>
-        <w:t>distributed computing and rapid model training and prediction for large-scale fine-grained data sets</w:t>
+        <w:t xml:space="preserve">Extend real-time bidding model training infrastructure to tune models via </w:t>
+      </w:r>
+      <w:proofErr w:type="spellStart"/>
+      <w:r>
+        <w:t>hyperparameter</w:t>
+      </w:r>
+      <w:proofErr w:type="spellEnd"/>
+      <w:r>
+        <w:t xml:space="preserve"> optimization</w:t>
       </w:r>
     </w:p>
     <w:p>
@@ -1114,23 +1197,7 @@
         <w:ind w:right="-1440"/>
       </w:pPr>
       <w:r>
-        <w:t xml:space="preserve">Build model prediction service to provide sub-second predictions for </w:t>
-      </w:r>
-      <w:proofErr w:type="spellStart"/>
-      <w:r>
-        <w:t>Vowpal</w:t>
-      </w:r>
-      <w:proofErr w:type="spellEnd"/>
-      <w:r>
-        <w:t xml:space="preserve"> </w:t>
-      </w:r>
-      <w:proofErr w:type="spellStart"/>
-      <w:r>
-        <w:t>Wabbit</w:t>
-      </w:r>
-      <w:proofErr w:type="spellEnd"/>
-      <w:r>
-        <w:t xml:space="preserve"> and SK-Learn models</w:t>
+        <w:t>Develop new and improve existing software agents to operate automated ad management functions</w:t>
       </w:r>
     </w:p>
     <w:p>
@@ -1145,10 +1212,7 @@
         <w:ind w:right="-1440"/>
       </w:pPr>
       <w:r>
-        <w:t xml:space="preserve">Develop </w:t>
-      </w:r>
-      <w:r>
-        <w:t>regression and classification machine learning models to provide estimates for user behavior</w:t>
+        <w:t>Subject Matter Expert for bidding, pacing, spend limiting and real-time bidding algorithms</w:t>
       </w:r>
     </w:p>
     <w:p>
@@ -1163,10 +1227,7 @@
         <w:ind w:right="-1440"/>
       </w:pPr>
       <w:r>
-        <w:t>Create a</w:t>
-      </w:r>
-      <w:r>
-        <w:t xml:space="preserve"> model analysis framework and dashboard to support fast iteration on model experimentation</w:t>
+        <w:t>Review new and existing technologies and processes to improve team code quality and effectiveness</w:t>
       </w:r>
     </w:p>
     <w:p>
@@ -1181,24 +1242,13 @@
         <w:ind w:right="-1440"/>
       </w:pPr>
       <w:r>
-        <w:t>Technology evangelist to elevate team code quality and process</w:t>
-      </w:r>
-      <w:r>
-        <w:t xml:space="preserve">es: new technologies, </w:t>
-      </w:r>
-      <w:r>
-        <w:t xml:space="preserve">testing, </w:t>
-      </w:r>
-      <w:proofErr w:type="spellStart"/>
-      <w:r>
-        <w:t>microservices</w:t>
-      </w:r>
-      <w:proofErr w:type="spellEnd"/>
-      <w:r>
-        <w:t>, distributed task scheduling</w:t>
-      </w:r>
-      <w:r>
-        <w:t>, reproducible results and visualization of models</w:t>
+        <w:t>Provide architectural guidance</w:t>
+      </w:r>
+      <w:r>
+        <w:t xml:space="preserve"> to ensure </w:t>
+      </w:r>
+      <w:r>
+        <w:t>algorithms and features are technically sound, efficient and scalable</w:t>
       </w:r>
     </w:p>
     <w:p>
@@ -1213,7 +1263,231 @@
         <w:ind w:right="-1440"/>
       </w:pPr>
       <w:r>
-        <w:t>Provide architectural review and guidance to other data scientists to ensure effective development and deployment of algorithms and features</w:t>
+        <w:t xml:space="preserve">Developed slack bot to improve </w:t>
+      </w:r>
+      <w:proofErr w:type="spellStart"/>
+      <w:r>
+        <w:t>devops</w:t>
+      </w:r>
+      <w:proofErr w:type="spellEnd"/>
+      <w:r>
+        <w:t xml:space="preserve"> workflow for troubleshooting tickets and automating tasks</w:t>
+      </w:r>
+    </w:p>
+    <w:p>
+      <w:pPr>
+        <w:tabs>
+          <w:tab w:val="left" w:pos="540"/>
+        </w:tabs>
+        <w:ind w:left="1267" w:right="-1440"/>
+      </w:pPr>
+    </w:p>
+    <w:p>
+      <w:pPr>
+        <w:tabs>
+          <w:tab w:val="left" w:pos="540"/>
+        </w:tabs>
+        <w:ind w:left="-1440" w:right="-1440"/>
+        <w:rPr>
+          <w:b/>
+        </w:rPr>
+      </w:pPr>
+      <w:r>
+        <w:tab/>
+      </w:r>
+      <w:r>
+        <w:rPr>
+          <w:b/>
+        </w:rPr>
+        <w:t xml:space="preserve">Senior Optimization Engineer – Data Science / Optimization </w:t>
+      </w:r>
+      <w:r>
+        <w:rPr>
+          <w:b/>
+        </w:rPr>
+        <w:tab/>
+      </w:r>
+      <w:r>
+        <w:rPr>
+          <w:b/>
+        </w:rPr>
+        <w:tab/>
+      </w:r>
+      <w:r>
+        <w:rPr>
+          <w:b/>
+        </w:rPr>
+        <w:tab/>
+      </w:r>
+      <w:r>
+        <w:rPr>
+          <w:b/>
+        </w:rPr>
+        <w:tab/>
+      </w:r>
+      <w:r>
+        <w:rPr>
+          <w:b/>
+        </w:rPr>
+        <w:tab/>
+        <w:t xml:space="preserve">      2013 – 2016</w:t>
+      </w:r>
+    </w:p>
+    <w:p>
+      <w:pPr>
+        <w:pStyle w:val="ListParagraph"/>
+        <w:numPr>
+          <w:ilvl w:val="0"/>
+          <w:numId w:val="33"/>
+        </w:numPr>
+        <w:tabs>
+          <w:tab w:val="left" w:pos="540"/>
+          <w:tab w:val="left" w:pos="990"/>
+        </w:tabs>
+        <w:ind w:left="1260" w:right="-1440"/>
+      </w:pPr>
+      <w:r>
+        <w:t>Designed and implemented fully automated model generation pipeline in Java (</w:t>
+      </w:r>
+      <w:proofErr w:type="spellStart"/>
+      <w:r>
+        <w:t>MapReduce</w:t>
+      </w:r>
+      <w:proofErr w:type="spellEnd"/>
+      <w:r>
+        <w:t>) and Python: ETL, Feature Engineering, Training, Calibration, Evaluation, and Deployment</w:t>
+      </w:r>
+    </w:p>
+    <w:p>
+      <w:pPr>
+        <w:pStyle w:val="ListParagraph"/>
+        <w:numPr>
+          <w:ilvl w:val="0"/>
+          <w:numId w:val="33"/>
+        </w:numPr>
+        <w:tabs>
+          <w:tab w:val="left" w:pos="540"/>
+          <w:tab w:val="left" w:pos="990"/>
+        </w:tabs>
+        <w:ind w:left="1260" w:right="-1440"/>
+      </w:pPr>
+      <w:r>
+        <w:t>Developed A/B Testing platform to evaluate performance improvements between ad groups and strategies</w:t>
+      </w:r>
+    </w:p>
+    <w:p>
+      <w:pPr>
+        <w:pStyle w:val="ListParagraph"/>
+        <w:numPr>
+          <w:ilvl w:val="0"/>
+          <w:numId w:val="33"/>
+        </w:numPr>
+        <w:tabs>
+          <w:tab w:val="left" w:pos="540"/>
+          <w:tab w:val="left" w:pos="990"/>
+        </w:tabs>
+        <w:ind w:left="1260" w:right="-1440"/>
+      </w:pPr>
+      <w:r>
+        <w:t xml:space="preserve">Improved spend pacing algorithm to handle gaps in spend and different </w:t>
+      </w:r>
+      <w:r>
+        <w:t>time zones</w:t>
+      </w:r>
+    </w:p>
+    <w:p>
+      <w:pPr>
+        <w:pStyle w:val="ListParagraph"/>
+        <w:numPr>
+          <w:ilvl w:val="0"/>
+          <w:numId w:val="33"/>
+        </w:numPr>
+        <w:tabs>
+          <w:tab w:val="left" w:pos="540"/>
+          <w:tab w:val="left" w:pos="990"/>
+        </w:tabs>
+        <w:ind w:left="1260" w:right="-1440"/>
+      </w:pPr>
+      <w:r>
+        <w:t>Evaluated machine learning tools for building regression and classification models on large data sets</w:t>
+      </w:r>
+    </w:p>
+    <w:p>
+      <w:pPr>
+        <w:pStyle w:val="ListParagraph"/>
+        <w:numPr>
+          <w:ilvl w:val="0"/>
+          <w:numId w:val="33"/>
+        </w:numPr>
+        <w:tabs>
+          <w:tab w:val="left" w:pos="540"/>
+          <w:tab w:val="left" w:pos="990"/>
+        </w:tabs>
+        <w:ind w:left="1260" w:right="-1440"/>
+      </w:pPr>
+      <w:r>
+        <w:t xml:space="preserve">Built model prediction service to provide sub-second predictions for </w:t>
+      </w:r>
+      <w:proofErr w:type="spellStart"/>
+      <w:r>
+        <w:t>Vowpal</w:t>
+      </w:r>
+      <w:proofErr w:type="spellEnd"/>
+      <w:r>
+        <w:t xml:space="preserve"> </w:t>
+      </w:r>
+      <w:proofErr w:type="spellStart"/>
+      <w:r>
+        <w:t>Wabbit</w:t>
+      </w:r>
+      <w:proofErr w:type="spellEnd"/>
+      <w:r>
+        <w:t xml:space="preserve"> and SK-Learn models</w:t>
+      </w:r>
+    </w:p>
+    <w:p>
+      <w:pPr>
+        <w:numPr>
+          <w:ilvl w:val="0"/>
+          <w:numId w:val="33"/>
+        </w:numPr>
+        <w:tabs>
+          <w:tab w:val="left" w:pos="540"/>
+        </w:tabs>
+        <w:ind w:left="1260" w:right="-1440"/>
+      </w:pPr>
+      <w:r>
+        <w:t>Created model analysis framework and dashboard to support fast iteration on model experimentation</w:t>
+      </w:r>
+    </w:p>
+    <w:p>
+      <w:pPr>
+        <w:numPr>
+          <w:ilvl w:val="0"/>
+          <w:numId w:val="33"/>
+        </w:numPr>
+        <w:tabs>
+          <w:tab w:val="left" w:pos="540"/>
+        </w:tabs>
+        <w:ind w:left="1260" w:right="-1440"/>
+      </w:pPr>
+      <w:r>
+        <w:t>Developed regression and classification machine learning models to estimate user behavior and value</w:t>
+      </w:r>
+    </w:p>
+    <w:p>
+      <w:pPr>
+        <w:numPr>
+          <w:ilvl w:val="0"/>
+          <w:numId w:val="33"/>
+        </w:numPr>
+        <w:tabs>
+          <w:tab w:val="left" w:pos="540"/>
+        </w:tabs>
+        <w:ind w:left="1260" w:right="-1440"/>
+      </w:pPr>
+      <w:r>
+        <w:t>Designed new modeling approaches to improve accuracy under highly-imbalanced data sets</w:t>
       </w:r>
     </w:p>
     <w:p>
@@ -1343,7 +1617,13 @@
         <w:ind w:right="-1440"/>
       </w:pPr>
       <w:r>
-        <w:t xml:space="preserve">Manage multi-disciplinary teams for </w:t>
+        <w:t>Manage</w:t>
+      </w:r>
+      <w:r>
+        <w:t>d</w:t>
+      </w:r>
+      <w:r>
+        <w:t xml:space="preserve"> multi-disciplinary teams for </w:t>
       </w:r>
       <w:r>
         <w:t xml:space="preserve">multiple </w:t>
@@ -1379,7 +1659,13 @@
         <w:ind w:right="-1440"/>
       </w:pPr>
       <w:r>
-        <w:t xml:space="preserve">Produce </w:t>
+        <w:t>Produce</w:t>
+      </w:r>
+      <w:r>
+        <w:t>d</w:t>
+      </w:r>
+      <w:r>
+        <w:t xml:space="preserve"> </w:t>
       </w:r>
       <w:r>
         <w:t xml:space="preserve">detailed technical </w:t>
@@ -1418,13 +1704,7 @@
         <w:t>L</w:t>
       </w:r>
       <w:r>
-        <w:t>e</w:t>
-      </w:r>
-      <w:r>
-        <w:t>a</w:t>
-      </w:r>
-      <w:r>
-        <w:t>d team</w:t>
+        <w:t>ed team</w:t>
       </w:r>
       <w:r>
         <w:t>s</w:t>
@@ -1472,19 +1752,34 @@
         <w:ind w:right="-1440"/>
       </w:pPr>
       <w:r>
-        <w:t>Author</w:t>
+        <w:t>Wrote</w:t>
       </w:r>
       <w:r>
         <w:t xml:space="preserve"> </w:t>
       </w:r>
       <w:r>
-        <w:t xml:space="preserve">whitepapers covering new </w:t>
+        <w:t xml:space="preserve">whitepapers </w:t>
+      </w:r>
+      <w:r>
+        <w:t>for</w:t>
+      </w:r>
+      <w:r>
+        <w:t xml:space="preserve"> new </w:t>
       </w:r>
       <w:r>
         <w:t xml:space="preserve">classification </w:t>
       </w:r>
       <w:r>
-        <w:t>algorithms and briefing system design and performance results to customer</w:t>
+        <w:t xml:space="preserve">algorithms and </w:t>
+      </w:r>
+      <w:r>
+        <w:t>briefed</w:t>
+      </w:r>
+      <w:r>
+        <w:t xml:space="preserve"> system design and</w:t>
+      </w:r>
+      <w:r>
+        <w:t xml:space="preserve"> performance results</w:t>
       </w:r>
     </w:p>
     <w:p>
@@ -1499,7 +1794,25 @@
         <w:ind w:right="-1440"/>
       </w:pPr>
       <w:r>
-        <w:t xml:space="preserve">Develop and integrate multi-threaded </w:t>
+        <w:t>Develop</w:t>
+      </w:r>
+      <w:r>
+        <w:t>ed</w:t>
+      </w:r>
+      <w:r>
+        <w:t xml:space="preserve"> and </w:t>
+      </w:r>
+      <w:r>
+        <w:t>maintained</w:t>
+      </w:r>
+      <w:r>
+        <w:t xml:space="preserve"> multi-threaded</w:t>
+      </w:r>
+      <w:r>
+        <w:t>,</w:t>
+      </w:r>
+      <w:r>
+        <w:t xml:space="preserve"> </w:t>
       </w:r>
       <w:r>
         <w:t xml:space="preserve">object-oriented </w:t>
@@ -1508,17 +1821,10 @@
         <w:t xml:space="preserve">Java code </w:t>
       </w:r>
       <w:r>
-        <w:t xml:space="preserve">using Eclipse and manage under Subversion </w:t>
-      </w:r>
-      <w:r>
-        <w:t xml:space="preserve">to </w:t>
-      </w:r>
-      <w:r>
-        <w:t>maintain a</w:t>
-      </w:r>
-      <w:r>
-        <w:t xml:space="preserve"> fully functional product</w:t>
-      </w:r>
+        <w:t>for simulation and signal processing</w:t>
+      </w:r>
+      <w:bookmarkStart w:id="0" w:name="_GoBack"/>
+      <w:bookmarkEnd w:id="0"/>
     </w:p>
     <w:p>
       <w:pPr>
@@ -1659,7 +1965,6 @@
         <w:ind w:right="-1440"/>
       </w:pPr>
       <w:r>
-        <w:lastRenderedPageBreak/>
         <w:t xml:space="preserve">Implemented Java based test harness to </w:t>
       </w:r>
       <w:r>
@@ -1819,17 +2124,6 @@
         <w:tabs>
           <w:tab w:val="left" w:pos="540"/>
         </w:tabs>
-        <w:ind w:left="540" w:right="-1440"/>
-        <w:rPr>
-          <w:b/>
-        </w:rPr>
-      </w:pPr>
-    </w:p>
-    <w:p>
-      <w:pPr>
-        <w:tabs>
-          <w:tab w:val="left" w:pos="540"/>
-        </w:tabs>
         <w:ind w:right="-1440"/>
         <w:rPr>
           <w:b/>
@@ -2025,96 +2319,63 @@
         <w:tabs>
           <w:tab w:val="left" w:pos="540"/>
         </w:tabs>
-        <w:ind w:left="-1440" w:right="-1440"/>
-        <w:rPr>
-          <w:b/>
-        </w:rPr>
-      </w:pPr>
-      <w:r>
-        <w:rPr>
-          <w:b/>
-        </w:rPr>
+        <w:ind w:left="540" w:right="-1440" w:hanging="1980"/>
+      </w:pPr>
+      <w:r>
         <w:tab/>
-        <w:t>University of Oklahoma</w:t>
-      </w:r>
-    </w:p>
-    <w:p>
-      <w:pPr>
-        <w:tabs>
-          <w:tab w:val="left" w:pos="540"/>
-        </w:tabs>
-        <w:ind w:left="-1440" w:right="-1440"/>
-        <w:rPr>
-          <w:b/>
-        </w:rPr>
-      </w:pPr>
+      </w:r>
+    </w:p>
+    <w:p>
+      <w:pPr>
+        <w:tabs>
+          <w:tab w:val="left" w:pos="540"/>
+        </w:tabs>
+        <w:ind w:left="540" w:right="-1440" w:hanging="1980"/>
+        <w:rPr>
+          <w:b/>
+        </w:rPr>
+      </w:pPr>
+      <w:r>
+        <w:rPr>
+          <w:b/>
+        </w:rPr>
+        <w:t>OSS Contributions</w:t>
+      </w:r>
       <w:r>
         <w:rPr>
           <w:b/>
         </w:rPr>
         <w:tab/>
-        <w:t>Electric Vehicle Research Institute</w:t>
-      </w:r>
-    </w:p>
-    <w:tbl>
-      <w:tblPr>
-        <w:tblW w:w="9450" w:type="dxa"/>
-        <w:tblInd w:w="648" w:type="dxa"/>
-        <w:tblLook w:val="04A0" w:firstRow="1" w:lastRow="0" w:firstColumn="1" w:lastColumn="0" w:noHBand="0" w:noVBand="1"/>
-      </w:tblPr>
-      <w:tblGrid>
-        <w:gridCol w:w="4500"/>
-        <w:gridCol w:w="4950"/>
-      </w:tblGrid>
-      <w:tr>
-        <w:tc>
-          <w:tcPr>
-            <w:tcW w:w="4500" w:type="dxa"/>
-            <w:shd w:val="clear" w:color="auto" w:fill="auto"/>
-          </w:tcPr>
-          <w:p>
-            <w:pPr>
-              <w:ind w:left="-108" w:right="-1440"/>
-              <w:rPr>
-                <w:b/>
-              </w:rPr>
-            </w:pPr>
-            <w:r>
-              <w:rPr>
-                <w:b/>
-              </w:rPr>
-              <w:t>Graduate Research Assistant</w:t>
-            </w:r>
-          </w:p>
-        </w:tc>
-        <w:tc>
-          <w:tcPr>
-            <w:tcW w:w="4950" w:type="dxa"/>
-            <w:shd w:val="clear" w:color="auto" w:fill="auto"/>
-          </w:tcPr>
-          <w:p>
-            <w:pPr>
-              <w:ind w:right="-108"/>
-              <w:jc w:val="right"/>
-              <w:rPr>
-                <w:b/>
-              </w:rPr>
-            </w:pPr>
-            <w:r>
-              <w:rPr>
-                <w:b/>
-              </w:rPr>
-              <w:t>2001 – 2003</w:t>
-            </w:r>
-          </w:p>
-        </w:tc>
-      </w:tr>
-    </w:tbl>
-    <w:p>
-      <w:pPr>
+      </w:r>
+      <w:proofErr w:type="spellStart"/>
+      <w:r>
+        <w:rPr>
+          <w:b/>
+        </w:rPr>
+        <w:t>Vowpal</w:t>
+      </w:r>
+      <w:proofErr w:type="spellEnd"/>
+      <w:r>
+        <w:rPr>
+          <w:b/>
+        </w:rPr>
+        <w:t xml:space="preserve"> </w:t>
+      </w:r>
+      <w:proofErr w:type="spellStart"/>
+      <w:r>
+        <w:rPr>
+          <w:b/>
+        </w:rPr>
+        <w:t>Wabbit</w:t>
+      </w:r>
+      <w:proofErr w:type="spellEnd"/>
+    </w:p>
+    <w:p>
+      <w:pPr>
+        <w:pStyle w:val="ListParagraph"/>
         <w:numPr>
           <w:ilvl w:val="0"/>
-          <w:numId w:val="27"/>
+          <w:numId w:val="32"/>
         </w:numPr>
         <w:tabs>
           <w:tab w:val="left" w:pos="540"/>
@@ -2125,14 +2386,50 @@
         </w:rPr>
       </w:pPr>
       <w:r>
-        <w:t>Conducted flight tests of new GPS-based airplane navigation system</w:t>
-      </w:r>
-    </w:p>
-    <w:p>
-      <w:pPr>
+        <w:t xml:space="preserve">Developed python bindings and </w:t>
+      </w:r>
+      <w:proofErr w:type="spellStart"/>
+      <w:r>
+        <w:t>sk</w:t>
+      </w:r>
+      <w:proofErr w:type="spellEnd"/>
+      <w:r>
+        <w:t xml:space="preserve">-learn interface for popular open source </w:t>
+      </w:r>
+      <w:proofErr w:type="spellStart"/>
+      <w:r>
+        <w:t>vowpal</w:t>
+      </w:r>
+      <w:proofErr w:type="spellEnd"/>
+      <w:r>
+        <w:t xml:space="preserve"> </w:t>
+      </w:r>
+      <w:proofErr w:type="spellStart"/>
+      <w:r>
+        <w:t>wabbit</w:t>
+      </w:r>
+      <w:proofErr w:type="spellEnd"/>
+      <w:r>
+        <w:t xml:space="preserve"> machine learning project</w:t>
+      </w:r>
+      <w:r>
+        <w:t xml:space="preserve"> and </w:t>
+      </w:r>
+      <w:proofErr w:type="spellStart"/>
+      <w:r>
+        <w:t>PyPI</w:t>
+      </w:r>
+      <w:proofErr w:type="spellEnd"/>
+      <w:r>
+        <w:t xml:space="preserve"> packaging</w:t>
+      </w:r>
+    </w:p>
+    <w:p>
+      <w:pPr>
+        <w:pStyle w:val="ListParagraph"/>
         <w:numPr>
           <w:ilvl w:val="0"/>
-          <w:numId w:val="27"/>
+          <w:numId w:val="32"/>
         </w:numPr>
         <w:tabs>
           <w:tab w:val="left" w:pos="540"/>
@@ -2142,144 +2439,60 @@
           <w:b/>
         </w:rPr>
       </w:pPr>
-      <w:r>
-        <w:t xml:space="preserve">Developed </w:t>
+      <w:hyperlink r:id="rId11" w:history="1">
+        <w:r>
+          <w:rPr>
+            <w:rStyle w:val="Hyperlink"/>
+          </w:rPr>
+          <w:t>https://github.com/JohnLangford/vowpal_wabbit</w:t>
+        </w:r>
+      </w:hyperlink>
+    </w:p>
+    <w:p>
+      <w:pPr>
+        <w:tabs>
+          <w:tab w:val="left" w:pos="540"/>
+        </w:tabs>
+        <w:ind w:right="-1440"/>
+        <w:rPr>
+          <w:b/>
+        </w:rPr>
+      </w:pPr>
+      <w:r>
+        <w:rPr>
+          <w:b/>
+        </w:rPr>
+        <w:tab/>
       </w:r>
       <w:proofErr w:type="spellStart"/>
       <w:r>
-        <w:t>LabView</w:t>
+        <w:rPr>
+          <w:b/>
+        </w:rPr>
+        <w:t>TensorFlow</w:t>
       </w:r>
       <w:proofErr w:type="spellEnd"/>
       <w:r>
-        <w:t xml:space="preserve"> and Simulink based </w:t>
-      </w:r>
-      <w:r>
-        <w:t xml:space="preserve">simulation </w:t>
-      </w:r>
-      <w:r>
-        <w:t xml:space="preserve">software to drive pilot instrumentation with new navigation </w:t>
-      </w:r>
-      <w:r>
-        <w:t>system</w:t>
-      </w:r>
-    </w:p>
-    <w:p>
-      <w:pPr>
-        <w:tabs>
-          <w:tab w:val="left" w:pos="540"/>
-        </w:tabs>
-        <w:ind w:left="-1440" w:right="-1440"/>
-        <w:rPr>
-          <w:b/>
-        </w:rPr>
-      </w:pPr>
-    </w:p>
-    <w:p>
-      <w:pPr>
-        <w:tabs>
-          <w:tab w:val="left" w:pos="540"/>
-        </w:tabs>
-        <w:ind w:left="-1440" w:right="-1440"/>
-        <w:rPr>
-          <w:b/>
-        </w:rPr>
-      </w:pPr>
-      <w:r>
-        <w:rPr>
-          <w:b/>
-        </w:rPr>
-        <w:tab/>
-      </w:r>
-      <w:r>
-        <w:rPr>
-          <w:b/>
-        </w:rPr>
-        <w:t>City of Midwest City</w:t>
-      </w:r>
-      <w:r>
-        <w:rPr>
-          <w:b/>
-        </w:rPr>
-        <w:t>, OK</w:t>
-      </w:r>
-    </w:p>
-    <w:p>
-      <w:pPr>
-        <w:tabs>
-          <w:tab w:val="left" w:pos="540"/>
-        </w:tabs>
-        <w:ind w:right="-1440"/>
-        <w:rPr>
-          <w:b/>
-        </w:rPr>
-      </w:pPr>
-      <w:r>
-        <w:rPr>
-          <w:b/>
-        </w:rPr>
-        <w:tab/>
-        <w:t>Management Information Systems</w:t>
-      </w:r>
-    </w:p>
-    <w:tbl>
-      <w:tblPr>
-        <w:tblW w:w="9450" w:type="dxa"/>
-        <w:tblInd w:w="648" w:type="dxa"/>
-        <w:tblLook w:val="04A0" w:firstRow="1" w:lastRow="0" w:firstColumn="1" w:lastColumn="0" w:noHBand="0" w:noVBand="1"/>
-      </w:tblPr>
-      <w:tblGrid>
-        <w:gridCol w:w="4500"/>
-        <w:gridCol w:w="4950"/>
-      </w:tblGrid>
-      <w:tr>
-        <w:tc>
-          <w:tcPr>
-            <w:tcW w:w="4500" w:type="dxa"/>
-            <w:shd w:val="clear" w:color="auto" w:fill="auto"/>
-          </w:tcPr>
-          <w:p>
-            <w:pPr>
-              <w:ind w:left="-108" w:right="-1440"/>
-              <w:rPr>
-                <w:b/>
-              </w:rPr>
-            </w:pPr>
-            <w:r>
-              <w:rPr>
-                <w:b/>
-              </w:rPr>
-              <w:t>Webmaster</w:t>
-            </w:r>
-          </w:p>
-        </w:tc>
-        <w:tc>
-          <w:tcPr>
-            <w:tcW w:w="4950" w:type="dxa"/>
-            <w:shd w:val="clear" w:color="auto" w:fill="auto"/>
-          </w:tcPr>
-          <w:p>
-            <w:pPr>
-              <w:ind w:right="-108"/>
-              <w:jc w:val="right"/>
-              <w:rPr>
-                <w:b/>
-              </w:rPr>
-            </w:pPr>
-            <w:r>
-              <w:rPr>
-                <w:b/>
-              </w:rPr>
-              <w:t>1999 – 2003</w:t>
-            </w:r>
-          </w:p>
-        </w:tc>
-      </w:tr>
-    </w:tbl>
-    <w:p>
-      <w:pPr>
+        <w:rPr>
+          <w:b/>
+        </w:rPr>
+        <w:t xml:space="preserve"> </w:t>
+      </w:r>
+      <w:proofErr w:type="spellStart"/>
+      <w:r>
+        <w:rPr>
+          <w:b/>
+        </w:rPr>
+        <w:t>skflow</w:t>
+      </w:r>
+      <w:proofErr w:type="spellEnd"/>
+    </w:p>
+    <w:p>
+      <w:pPr>
+        <w:pStyle w:val="ListParagraph"/>
         <w:numPr>
           <w:ilvl w:val="0"/>
-          <w:numId w:val="28"/>
+          <w:numId w:val="32"/>
         </w:numPr>
         <w:tabs>
           <w:tab w:val="left" w:pos="540"/>
@@ -2290,14 +2503,15 @@
         </w:rPr>
       </w:pPr>
       <w:r>
-        <w:t>Worked with city departments to design municipal website from scratch</w:t>
-      </w:r>
-    </w:p>
-    <w:p>
-      <w:pPr>
+        <w:t>Fixed model saving/loading issue</w:t>
+      </w:r>
+    </w:p>
+    <w:p>
+      <w:pPr>
+        <w:pStyle w:val="ListParagraph"/>
         <w:numPr>
           <w:ilvl w:val="0"/>
-          <w:numId w:val="28"/>
+          <w:numId w:val="32"/>
         </w:numPr>
         <w:tabs>
           <w:tab w:val="left" w:pos="540"/>
@@ -2307,18 +2521,39 @@
           <w:b/>
         </w:rPr>
       </w:pPr>
-      <w:r>
-        <w:t>Integrated, tested, deployed, and maintained website on local server</w:t>
-      </w:r>
-      <w:r>
-        <w:t>s</w:t>
-      </w:r>
-    </w:p>
-    <w:p>
-      <w:pPr>
+      <w:hyperlink r:id="rId12" w:history="1">
+        <w:r>
+          <w:rPr>
+            <w:rStyle w:val="Hyperlink"/>
+          </w:rPr>
+          <w:t>https://github.com/tensorflow/skflow</w:t>
+        </w:r>
+      </w:hyperlink>
+    </w:p>
+    <w:p>
+      <w:pPr>
+        <w:tabs>
+          <w:tab w:val="left" w:pos="540"/>
+        </w:tabs>
+        <w:ind w:right="-1440"/>
+        <w:rPr>
+          <w:b/>
+        </w:rPr>
+      </w:pPr>
+      <w:r>
+        <w:rPr>
+          <w:b/>
+        </w:rPr>
+        <w:tab/>
+        <w:t>ML-Agent</w:t>
+      </w:r>
+    </w:p>
+    <w:p>
+      <w:pPr>
+        <w:pStyle w:val="ListParagraph"/>
         <w:numPr>
           <w:ilvl w:val="0"/>
-          <w:numId w:val="28"/>
+          <w:numId w:val="32"/>
         </w:numPr>
         <w:tabs>
           <w:tab w:val="left" w:pos="540"/>
@@ -2329,103 +2564,39 @@
         </w:rPr>
       </w:pPr>
       <w:r>
-        <w:t xml:space="preserve">Used SQL and MS Access Databases to manage website calendars and dynamic </w:t>
-      </w:r>
-      <w:r>
-        <w:t xml:space="preserve">image </w:t>
-      </w:r>
-      <w:r>
-        <w:t>slideshows</w:t>
-      </w:r>
-    </w:p>
-    <w:p>
-      <w:pPr>
-        <w:tabs>
-          <w:tab w:val="left" w:pos="540"/>
-        </w:tabs>
-        <w:ind w:right="-1440"/>
-        <w:rPr>
-          <w:b/>
-        </w:rPr>
-      </w:pPr>
-    </w:p>
-    <w:p>
-      <w:pPr>
-        <w:tabs>
-          <w:tab w:val="left" w:pos="540"/>
-        </w:tabs>
-        <w:ind w:left="-1440" w:right="-1440"/>
-        <w:rPr>
-          <w:b/>
-        </w:rPr>
-      </w:pPr>
-      <w:r>
-        <w:rPr>
-          <w:b/>
-        </w:rPr>
-        <w:tab/>
-        <w:t>Digital Preferences</w:t>
-      </w:r>
-    </w:p>
-    <w:tbl>
-      <w:tblPr>
-        <w:tblW w:w="9450" w:type="dxa"/>
-        <w:tblInd w:w="648" w:type="dxa"/>
-        <w:tblLook w:val="04A0" w:firstRow="1" w:lastRow="0" w:firstColumn="1" w:lastColumn="0" w:noHBand="0" w:noVBand="1"/>
-      </w:tblPr>
-      <w:tblGrid>
-        <w:gridCol w:w="4500"/>
-        <w:gridCol w:w="4950"/>
-      </w:tblGrid>
-      <w:tr>
-        <w:tc>
-          <w:tcPr>
-            <w:tcW w:w="4500" w:type="dxa"/>
-            <w:shd w:val="clear" w:color="auto" w:fill="auto"/>
-          </w:tcPr>
-          <w:p>
-            <w:pPr>
-              <w:ind w:left="-108" w:right="-1440"/>
-              <w:rPr>
-                <w:b/>
-              </w:rPr>
-            </w:pPr>
-            <w:r>
-              <w:rPr>
-                <w:b/>
-              </w:rPr>
-              <w:t>Web Developer</w:t>
-            </w:r>
-          </w:p>
-        </w:tc>
-        <w:tc>
-          <w:tcPr>
-            <w:tcW w:w="4950" w:type="dxa"/>
-            <w:shd w:val="clear" w:color="auto" w:fill="auto"/>
-          </w:tcPr>
-          <w:p>
-            <w:pPr>
-              <w:ind w:right="-108"/>
-              <w:jc w:val="right"/>
-              <w:rPr>
-                <w:b/>
-              </w:rPr>
-            </w:pPr>
-            <w:r>
-              <w:rPr>
-                <w:b/>
-              </w:rPr>
-              <w:t>1999 – 2000</w:t>
-            </w:r>
-          </w:p>
-        </w:tc>
-      </w:tr>
-    </w:tbl>
-    <w:p>
-      <w:pPr>
+        <w:t xml:space="preserve">Developed Flask-based prediction service which can use </w:t>
+      </w:r>
+      <w:proofErr w:type="spellStart"/>
+      <w:r>
+        <w:t>Scikit</w:t>
+      </w:r>
+      <w:proofErr w:type="spellEnd"/>
+      <w:r>
+        <w:t xml:space="preserve">-Learn or </w:t>
+      </w:r>
+      <w:proofErr w:type="spellStart"/>
+      <w:r>
+        <w:t>Vowpal</w:t>
+      </w:r>
+      <w:proofErr w:type="spellEnd"/>
+      <w:r>
+        <w:t xml:space="preserve"> </w:t>
+      </w:r>
+      <w:proofErr w:type="spellStart"/>
+      <w:r>
+        <w:t>Wabbit</w:t>
+      </w:r>
+      <w:proofErr w:type="spellEnd"/>
+      <w:r>
+        <w:t xml:space="preserve"> models</w:t>
+      </w:r>
+    </w:p>
+    <w:p>
+      <w:pPr>
+        <w:pStyle w:val="ListParagraph"/>
         <w:numPr>
           <w:ilvl w:val="0"/>
-          <w:numId w:val="29"/>
+          <w:numId w:val="32"/>
         </w:numPr>
         <w:tabs>
           <w:tab w:val="left" w:pos="540"/>
@@ -2435,15 +2606,39 @@
           <w:b/>
         </w:rPr>
       </w:pPr>
-      <w:r>
-        <w:t>Programmed back-end logic for various web-based businesses</w:t>
-      </w:r>
-    </w:p>
-    <w:p>
-      <w:pPr>
+      <w:hyperlink r:id="rId13" w:history="1">
+        <w:r>
+          <w:rPr>
+            <w:rStyle w:val="Hyperlink"/>
+          </w:rPr>
+          <w:t>https://github.com/gramhagen/ml-agent</w:t>
+        </w:r>
+      </w:hyperlink>
+    </w:p>
+    <w:p>
+      <w:pPr>
+        <w:tabs>
+          <w:tab w:val="left" w:pos="540"/>
+        </w:tabs>
+        <w:ind w:right="-1440"/>
+        <w:rPr>
+          <w:b/>
+        </w:rPr>
+      </w:pPr>
+      <w:r>
+        <w:rPr>
+          <w:b/>
+        </w:rPr>
+        <w:tab/>
+        <w:t>ML-Toolbox</w:t>
+      </w:r>
+    </w:p>
+    <w:p>
+      <w:pPr>
+        <w:pStyle w:val="ListParagraph"/>
         <w:numPr>
           <w:ilvl w:val="0"/>
-          <w:numId w:val="29"/>
+          <w:numId w:val="32"/>
         </w:numPr>
         <w:tabs>
           <w:tab w:val="left" w:pos="540"/>
@@ -2454,25 +2649,31 @@
         </w:rPr>
       </w:pPr>
       <w:r>
-        <w:t xml:space="preserve">Used combination of HTML, SQL, ASP / VBScript and </w:t>
+        <w:t xml:space="preserve">Created </w:t>
       </w:r>
       <w:proofErr w:type="spellStart"/>
       <w:r>
-        <w:t>Javascript</w:t>
+        <w:t>Docker</w:t>
       </w:r>
       <w:proofErr w:type="spellEnd"/>
       <w:r>
-        <w:t xml:space="preserve"> </w:t>
-      </w:r>
-      <w:r>
-        <w:t>to achieve needed functionality</w:t>
-      </w:r>
-    </w:p>
-    <w:p>
-      <w:pPr>
+        <w:t xml:space="preserve"> image with many machine learning toolkits installed as well as </w:t>
+      </w:r>
+      <w:proofErr w:type="spellStart"/>
+      <w:r>
+        <w:t>Jupyter</w:t>
+      </w:r>
+      <w:proofErr w:type="spellEnd"/>
+      <w:r>
+        <w:t xml:space="preserve"> Notebook to simplify experimentation and evaluation</w:t>
+      </w:r>
+    </w:p>
+    <w:p>
+      <w:pPr>
+        <w:pStyle w:val="ListParagraph"/>
         <w:numPr>
           <w:ilvl w:val="0"/>
-          <w:numId w:val="29"/>
+          <w:numId w:val="32"/>
         </w:numPr>
         <w:tabs>
           <w:tab w:val="left" w:pos="540"/>
@@ -2482,9 +2683,75 @@
           <w:b/>
         </w:rPr>
       </w:pPr>
-      <w:r>
-        <w:t>Developed catalogs, calendars, shopping-carts, web page information aggregators, portals, and simplified page editing software</w:t>
-      </w:r>
+      <w:hyperlink r:id="rId14" w:history="1">
+        <w:r>
+          <w:rPr>
+            <w:rStyle w:val="Hyperlink"/>
+          </w:rPr>
+          <w:t>https://github.com/gramhagen/ml-toolbox</w:t>
+        </w:r>
+      </w:hyperlink>
+    </w:p>
+    <w:p>
+      <w:pPr>
+        <w:tabs>
+          <w:tab w:val="left" w:pos="540"/>
+        </w:tabs>
+        <w:ind w:right="-1440"/>
+        <w:rPr>
+          <w:b/>
+        </w:rPr>
+      </w:pPr>
+      <w:r>
+        <w:rPr>
+          <w:b/>
+        </w:rPr>
+        <w:tab/>
+        <w:t>ML-Dashboard</w:t>
+      </w:r>
+    </w:p>
+    <w:p>
+      <w:pPr>
+        <w:pStyle w:val="ListParagraph"/>
+        <w:numPr>
+          <w:ilvl w:val="0"/>
+          <w:numId w:val="32"/>
+        </w:numPr>
+        <w:tabs>
+          <w:tab w:val="left" w:pos="540"/>
+        </w:tabs>
+        <w:ind w:right="-1440"/>
+        <w:rPr>
+          <w:b/>
+        </w:rPr>
+      </w:pPr>
+      <w:r>
+        <w:t xml:space="preserve">Flask-based dashboard on a </w:t>
+      </w:r>
+      <w:proofErr w:type="spellStart"/>
+      <w:r>
+        <w:t>Docker</w:t>
+      </w:r>
+      <w:proofErr w:type="spellEnd"/>
+      <w:r>
+        <w:t xml:space="preserve"> image to simplify deployment and integrate with existing </w:t>
+      </w:r>
+      <w:proofErr w:type="spellStart"/>
+      <w:r>
+        <w:t>datastores</w:t>
+      </w:r>
+      <w:proofErr w:type="spellEnd"/>
+      <w:r>
+        <w:t xml:space="preserve"> to make simple graphs and charts for visualizing ML dashboards or data sets: </w:t>
+      </w:r>
+      <w:hyperlink r:id="rId15" w:history="1">
+        <w:r>
+          <w:rPr>
+            <w:rStyle w:val="Hyperlink"/>
+          </w:rPr>
+          <w:t>https://github.com/gramhagen/ml-dashboard</w:t>
+        </w:r>
+      </w:hyperlink>
     </w:p>
     <w:p>
       <w:pPr>
@@ -2492,10 +2759,10 @@
           <w:tab w:val="left" w:pos="540"/>
         </w:tabs>
         <w:ind w:left="540" w:right="-1440" w:hanging="1980"/>
-      </w:pPr>
-      <w:r>
-        <w:tab/>
-      </w:r>
+        <w:rPr>
+          <w:b/>
+        </w:rPr>
+      </w:pPr>
     </w:p>
     <w:p>
       <w:pPr>
@@ -2583,7 +2850,7 @@
   <w:abstractNum w:abstractNumId="0">
     <w:nsid w:val="FFFFFF1D"/>
     <w:multiLevelType w:val="multilevel"/>
-    <w:tmpl w:val="7C8A4010"/>
+    <w:tmpl w:val="3CFA8F46"/>
     <w:lvl w:ilvl="0">
       <w:start w:val="1"/>
       <w:numFmt w:val="bullet"/>
@@ -3569,6 +3836,119 @@
     </w:lvl>
   </w:abstractNum>
   <w:abstractNum w:abstractNumId="14">
+    <w:nsid w:val="2FF9181C"/>
+    <w:multiLevelType w:val="hybridMultilevel"/>
+    <w:tmpl w:val="EAA6737A"/>
+    <w:lvl w:ilvl="0" w:tplc="04090001">
+      <w:start w:val="1"/>
+      <w:numFmt w:val="bullet"/>
+      <w:lvlText w:val=""/>
+      <w:lvlJc w:val="left"/>
+      <w:pPr>
+        <w:ind w:left="1260" w:hanging="360"/>
+      </w:pPr>
+      <w:rPr>
+        <w:rFonts w:ascii="Symbol" w:hAnsi="Symbol" w:hint="default"/>
+      </w:rPr>
+    </w:lvl>
+    <w:lvl w:ilvl="1" w:tplc="04090003" w:tentative="1">
+      <w:start w:val="1"/>
+      <w:numFmt w:val="bullet"/>
+      <w:lvlText w:val="o"/>
+      <w:lvlJc w:val="left"/>
+      <w:pPr>
+        <w:ind w:left="1980" w:hanging="360"/>
+      </w:pPr>
+      <w:rPr>
+        <w:rFonts w:ascii="Courier New" w:hAnsi="Courier New" w:hint="default"/>
+      </w:rPr>
+    </w:lvl>
+    <w:lvl w:ilvl="2" w:tplc="04090005" w:tentative="1">
+      <w:start w:val="1"/>
+      <w:numFmt w:val="bullet"/>
+      <w:lvlText w:val=""/>
+      <w:lvlJc w:val="left"/>
+      <w:pPr>
+        <w:ind w:left="2700" w:hanging="360"/>
+      </w:pPr>
+      <w:rPr>
+        <w:rFonts w:ascii="Wingdings" w:hAnsi="Wingdings" w:hint="default"/>
+      </w:rPr>
+    </w:lvl>
+    <w:lvl w:ilvl="3" w:tplc="04090001" w:tentative="1">
+      <w:start w:val="1"/>
+      <w:numFmt w:val="bullet"/>
+      <w:lvlText w:val=""/>
+      <w:lvlJc w:val="left"/>
+      <w:pPr>
+        <w:ind w:left="3420" w:hanging="360"/>
+      </w:pPr>
+      <w:rPr>
+        <w:rFonts w:ascii="Symbol" w:hAnsi="Symbol" w:hint="default"/>
+      </w:rPr>
+    </w:lvl>
+    <w:lvl w:ilvl="4" w:tplc="04090003" w:tentative="1">
+      <w:start w:val="1"/>
+      <w:numFmt w:val="bullet"/>
+      <w:lvlText w:val="o"/>
+      <w:lvlJc w:val="left"/>
+      <w:pPr>
+        <w:ind w:left="4140" w:hanging="360"/>
+      </w:pPr>
+      <w:rPr>
+        <w:rFonts w:ascii="Courier New" w:hAnsi="Courier New" w:hint="default"/>
+      </w:rPr>
+    </w:lvl>
+    <w:lvl w:ilvl="5" w:tplc="04090005" w:tentative="1">
+      <w:start w:val="1"/>
+      <w:numFmt w:val="bullet"/>
+      <w:lvlText w:val=""/>
+      <w:lvlJc w:val="left"/>
+      <w:pPr>
+        <w:ind w:left="4860" w:hanging="360"/>
+      </w:pPr>
+      <w:rPr>
+        <w:rFonts w:ascii="Wingdings" w:hAnsi="Wingdings" w:hint="default"/>
+      </w:rPr>
+    </w:lvl>
+    <w:lvl w:ilvl="6" w:tplc="04090001" w:tentative="1">
+      <w:start w:val="1"/>
+      <w:numFmt w:val="bullet"/>
+      <w:lvlText w:val=""/>
+      <w:lvlJc w:val="left"/>
+      <w:pPr>
+        <w:ind w:left="5580" w:hanging="360"/>
+      </w:pPr>
+      <w:rPr>
+        <w:rFonts w:ascii="Symbol" w:hAnsi="Symbol" w:hint="default"/>
+      </w:rPr>
+    </w:lvl>
+    <w:lvl w:ilvl="7" w:tplc="04090003" w:tentative="1">
+      <w:start w:val="1"/>
+      <w:numFmt w:val="bullet"/>
+      <w:lvlText w:val="o"/>
+      <w:lvlJc w:val="left"/>
+      <w:pPr>
+        <w:ind w:left="6300" w:hanging="360"/>
+      </w:pPr>
+      <w:rPr>
+        <w:rFonts w:ascii="Courier New" w:hAnsi="Courier New" w:hint="default"/>
+      </w:rPr>
+    </w:lvl>
+    <w:lvl w:ilvl="8" w:tplc="04090005" w:tentative="1">
+      <w:start w:val="1"/>
+      <w:numFmt w:val="bullet"/>
+      <w:lvlText w:val=""/>
+      <w:lvlJc w:val="left"/>
+      <w:pPr>
+        <w:ind w:left="7020" w:hanging="360"/>
+      </w:pPr>
+      <w:rPr>
+        <w:rFonts w:ascii="Wingdings" w:hAnsi="Wingdings" w:hint="default"/>
+      </w:rPr>
+    </w:lvl>
+  </w:abstractNum>
+  <w:abstractNum w:abstractNumId="15">
     <w:nsid w:val="3DB04438"/>
     <w:multiLevelType w:val="multilevel"/>
     <w:tmpl w:val="7DC0C018"/>
@@ -3710,7 +4090,7 @@
       </w:rPr>
     </w:lvl>
   </w:abstractNum>
-  <w:abstractNum w:abstractNumId="15">
+  <w:abstractNum w:abstractNumId="16">
     <w:nsid w:val="42F158D1"/>
     <w:multiLevelType w:val="singleLevel"/>
     <w:tmpl w:val="8070C2AE"/>
@@ -3730,7 +4110,7 @@
       </w:rPr>
     </w:lvl>
   </w:abstractNum>
-  <w:abstractNum w:abstractNumId="16">
+  <w:abstractNum w:abstractNumId="17">
     <w:nsid w:val="44424D6B"/>
     <w:multiLevelType w:val="singleLevel"/>
     <w:tmpl w:val="8070C2AE"/>
@@ -3750,7 +4130,7 @@
       </w:rPr>
     </w:lvl>
   </w:abstractNum>
-  <w:abstractNum w:abstractNumId="17">
+  <w:abstractNum w:abstractNumId="18">
     <w:nsid w:val="4CC20125"/>
     <w:multiLevelType w:val="hybridMultilevel"/>
     <w:tmpl w:val="92E4A0C8"/>
@@ -3892,7 +4272,7 @@
       </w:rPr>
     </w:lvl>
   </w:abstractNum>
-  <w:abstractNum w:abstractNumId="18">
+  <w:abstractNum w:abstractNumId="19">
     <w:nsid w:val="51D93AC3"/>
     <w:multiLevelType w:val="multilevel"/>
     <w:tmpl w:val="92E4A0C8"/>
@@ -4034,7 +4414,7 @@
       </w:rPr>
     </w:lvl>
   </w:abstractNum>
-  <w:abstractNum w:abstractNumId="19">
+  <w:abstractNum w:abstractNumId="20">
     <w:nsid w:val="520F3DA0"/>
     <w:multiLevelType w:val="singleLevel"/>
     <w:tmpl w:val="8070C2AE"/>
@@ -4054,7 +4434,7 @@
       </w:rPr>
     </w:lvl>
   </w:abstractNum>
-  <w:abstractNum w:abstractNumId="20">
+  <w:abstractNum w:abstractNumId="21">
     <w:nsid w:val="528579CD"/>
     <w:multiLevelType w:val="singleLevel"/>
     <w:tmpl w:val="8070C2AE"/>
@@ -4074,7 +4454,7 @@
       </w:rPr>
     </w:lvl>
   </w:abstractNum>
-  <w:abstractNum w:abstractNumId="21">
+  <w:abstractNum w:abstractNumId="22">
     <w:nsid w:val="543E13A0"/>
     <w:multiLevelType w:val="singleLevel"/>
     <w:tmpl w:val="8070C2AE"/>
@@ -4094,7 +4474,7 @@
       </w:rPr>
     </w:lvl>
   </w:abstractNum>
-  <w:abstractNum w:abstractNumId="22">
+  <w:abstractNum w:abstractNumId="23">
     <w:nsid w:val="57301EBA"/>
     <w:multiLevelType w:val="hybridMultilevel"/>
     <w:tmpl w:val="EDEC2DF2"/>
@@ -4236,7 +4616,7 @@
       </w:rPr>
     </w:lvl>
   </w:abstractNum>
-  <w:abstractNum w:abstractNumId="23">
+  <w:abstractNum w:abstractNumId="24">
     <w:nsid w:val="58E92F91"/>
     <w:multiLevelType w:val="singleLevel"/>
     <w:tmpl w:val="8070C2AE"/>
@@ -4256,7 +4636,120 @@
       </w:rPr>
     </w:lvl>
   </w:abstractNum>
-  <w:abstractNum w:abstractNumId="24">
+  <w:abstractNum w:abstractNumId="25">
+    <w:nsid w:val="5B0F2115"/>
+    <w:multiLevelType w:val="hybridMultilevel"/>
+    <w:tmpl w:val="D5BABB24"/>
+    <w:lvl w:ilvl="0" w:tplc="04090001">
+      <w:start w:val="1"/>
+      <w:numFmt w:val="bullet"/>
+      <w:lvlText w:val=""/>
+      <w:lvlJc w:val="left"/>
+      <w:pPr>
+        <w:ind w:left="1080" w:hanging="360"/>
+      </w:pPr>
+      <w:rPr>
+        <w:rFonts w:ascii="Symbol" w:hAnsi="Symbol" w:hint="default"/>
+      </w:rPr>
+    </w:lvl>
+    <w:lvl w:ilvl="1" w:tplc="04090003">
+      <w:start w:val="1"/>
+      <w:numFmt w:val="bullet"/>
+      <w:lvlText w:val="o"/>
+      <w:lvlJc w:val="left"/>
+      <w:pPr>
+        <w:ind w:left="1800" w:hanging="360"/>
+      </w:pPr>
+      <w:rPr>
+        <w:rFonts w:ascii="Courier New" w:hAnsi="Courier New" w:hint="default"/>
+      </w:rPr>
+    </w:lvl>
+    <w:lvl w:ilvl="2" w:tplc="04090005" w:tentative="1">
+      <w:start w:val="1"/>
+      <w:numFmt w:val="bullet"/>
+      <w:lvlText w:val=""/>
+      <w:lvlJc w:val="left"/>
+      <w:pPr>
+        <w:ind w:left="2520" w:hanging="360"/>
+      </w:pPr>
+      <w:rPr>
+        <w:rFonts w:ascii="Wingdings" w:hAnsi="Wingdings" w:hint="default"/>
+      </w:rPr>
+    </w:lvl>
+    <w:lvl w:ilvl="3" w:tplc="04090001" w:tentative="1">
+      <w:start w:val="1"/>
+      <w:numFmt w:val="bullet"/>
+      <w:lvlText w:val=""/>
+      <w:lvlJc w:val="left"/>
+      <w:pPr>
+        <w:ind w:left="3240" w:hanging="360"/>
+      </w:pPr>
+      <w:rPr>
+        <w:rFonts w:ascii="Symbol" w:hAnsi="Symbol" w:hint="default"/>
+      </w:rPr>
+    </w:lvl>
+    <w:lvl w:ilvl="4" w:tplc="04090003" w:tentative="1">
+      <w:start w:val="1"/>
+      <w:numFmt w:val="bullet"/>
+      <w:lvlText w:val="o"/>
+      <w:lvlJc w:val="left"/>
+      <w:pPr>
+        <w:ind w:left="3960" w:hanging="360"/>
+      </w:pPr>
+      <w:rPr>
+        <w:rFonts w:ascii="Courier New" w:hAnsi="Courier New" w:hint="default"/>
+      </w:rPr>
+    </w:lvl>
+    <w:lvl w:ilvl="5" w:tplc="04090005" w:tentative="1">
+      <w:start w:val="1"/>
+      <w:numFmt w:val="bullet"/>
+      <w:lvlText w:val=""/>
+      <w:lvlJc w:val="left"/>
+      <w:pPr>
+        <w:ind w:left="4680" w:hanging="360"/>
+      </w:pPr>
+      <w:rPr>
+        <w:rFonts w:ascii="Wingdings" w:hAnsi="Wingdings" w:hint="default"/>
+      </w:rPr>
+    </w:lvl>
+    <w:lvl w:ilvl="6" w:tplc="04090001" w:tentative="1">
+      <w:start w:val="1"/>
+      <w:numFmt w:val="bullet"/>
+      <w:lvlText w:val=""/>
+      <w:lvlJc w:val="left"/>
+      <w:pPr>
+        <w:ind w:left="5400" w:hanging="360"/>
+      </w:pPr>
+      <w:rPr>
+        <w:rFonts w:ascii="Symbol" w:hAnsi="Symbol" w:hint="default"/>
+      </w:rPr>
+    </w:lvl>
+    <w:lvl w:ilvl="7" w:tplc="04090003" w:tentative="1">
+      <w:start w:val="1"/>
+      <w:numFmt w:val="bullet"/>
+      <w:lvlText w:val="o"/>
+      <w:lvlJc w:val="left"/>
+      <w:pPr>
+        <w:ind w:left="6120" w:hanging="360"/>
+      </w:pPr>
+      <w:rPr>
+        <w:rFonts w:ascii="Courier New" w:hAnsi="Courier New" w:hint="default"/>
+      </w:rPr>
+    </w:lvl>
+    <w:lvl w:ilvl="8" w:tplc="04090005" w:tentative="1">
+      <w:start w:val="1"/>
+      <w:numFmt w:val="bullet"/>
+      <w:lvlText w:val=""/>
+      <w:lvlJc w:val="left"/>
+      <w:pPr>
+        <w:ind w:left="6840" w:hanging="360"/>
+      </w:pPr>
+      <w:rPr>
+        <w:rFonts w:ascii="Wingdings" w:hAnsi="Wingdings" w:hint="default"/>
+      </w:rPr>
+    </w:lvl>
+  </w:abstractNum>
+  <w:abstractNum w:abstractNumId="26">
     <w:nsid w:val="5C403C5A"/>
     <w:multiLevelType w:val="hybridMultilevel"/>
     <w:tmpl w:val="6C96379E"/>
@@ -4345,7 +4838,7 @@
       </w:pPr>
     </w:lvl>
   </w:abstractNum>
-  <w:abstractNum w:abstractNumId="25">
+  <w:abstractNum w:abstractNumId="27">
     <w:nsid w:val="5F517B0F"/>
     <w:multiLevelType w:val="hybridMultilevel"/>
     <w:tmpl w:val="7DC0C018"/>
@@ -4487,7 +4980,7 @@
       </w:rPr>
     </w:lvl>
   </w:abstractNum>
-  <w:abstractNum w:abstractNumId="26">
+  <w:abstractNum w:abstractNumId="28">
     <w:nsid w:val="69787490"/>
     <w:multiLevelType w:val="singleLevel"/>
     <w:tmpl w:val="8070C2AE"/>
@@ -4507,7 +5000,7 @@
       </w:rPr>
     </w:lvl>
   </w:abstractNum>
-  <w:abstractNum w:abstractNumId="27">
+  <w:abstractNum w:abstractNumId="29">
     <w:nsid w:val="6E226A2C"/>
     <w:multiLevelType w:val="hybridMultilevel"/>
     <w:tmpl w:val="CCBE37AE"/>
@@ -4620,7 +5113,7 @@
       </w:rPr>
     </w:lvl>
   </w:abstractNum>
-  <w:abstractNum w:abstractNumId="28">
+  <w:abstractNum w:abstractNumId="30">
     <w:nsid w:val="70DA1CD1"/>
     <w:multiLevelType w:val="singleLevel"/>
     <w:tmpl w:val="8070C2AE"/>
@@ -4640,7 +5133,7 @@
       </w:rPr>
     </w:lvl>
   </w:abstractNum>
-  <w:abstractNum w:abstractNumId="29">
+  <w:abstractNum w:abstractNumId="31">
     <w:nsid w:val="72F1659A"/>
     <w:multiLevelType w:val="hybridMultilevel"/>
     <w:tmpl w:val="365854E8"/>
@@ -4753,7 +5246,7 @@
       </w:rPr>
     </w:lvl>
   </w:abstractNum>
-  <w:abstractNum w:abstractNumId="30">
+  <w:abstractNum w:abstractNumId="32">
     <w:nsid w:val="7D770486"/>
     <w:multiLevelType w:val="hybridMultilevel"/>
     <w:tmpl w:val="7F3C8DCA"/>
@@ -4873,7 +5366,7 @@
     <w:abstractNumId w:val="9"/>
   </w:num>
   <w:num w:numId="3">
-    <w:abstractNumId w:val="23"/>
+    <w:abstractNumId w:val="24"/>
   </w:num>
   <w:num w:numId="4">
     <w:abstractNumId w:val="8"/>
@@ -4882,16 +5375,16 @@
     <w:abstractNumId w:val="7"/>
   </w:num>
   <w:num w:numId="6">
-    <w:abstractNumId w:val="19"/>
+    <w:abstractNumId w:val="20"/>
   </w:num>
   <w:num w:numId="7">
-    <w:abstractNumId w:val="21"/>
+    <w:abstractNumId w:val="22"/>
   </w:num>
   <w:num w:numId="8">
     <w:abstractNumId w:val="10"/>
   </w:num>
   <w:num w:numId="9">
-    <w:abstractNumId w:val="15"/>
+    <w:abstractNumId w:val="16"/>
   </w:num>
   <w:num w:numId="10">
     <w:abstractNumId w:val="3"/>
@@ -4900,16 +5393,16 @@
     <w:abstractNumId w:val="12"/>
   </w:num>
   <w:num w:numId="12">
-    <w:abstractNumId w:val="28"/>
+    <w:abstractNumId w:val="30"/>
   </w:num>
   <w:num w:numId="13">
-    <w:abstractNumId w:val="16"/>
+    <w:abstractNumId w:val="17"/>
   </w:num>
   <w:num w:numId="14">
-    <w:abstractNumId w:val="20"/>
+    <w:abstractNumId w:val="21"/>
   </w:num>
   <w:num w:numId="15">
-    <w:abstractNumId w:val="26"/>
+    <w:abstractNumId w:val="28"/>
   </w:num>
   <w:num w:numId="16">
     <w:abstractNumId w:val="4"/>
@@ -4918,19 +5411,19 @@
     <w:abstractNumId w:val="11"/>
   </w:num>
   <w:num w:numId="18">
-    <w:abstractNumId w:val="17"/>
+    <w:abstractNumId w:val="18"/>
   </w:num>
   <w:num w:numId="19">
-    <w:abstractNumId w:val="25"/>
+    <w:abstractNumId w:val="27"/>
   </w:num>
   <w:num w:numId="20">
-    <w:abstractNumId w:val="14"/>
+    <w:abstractNumId w:val="15"/>
   </w:num>
   <w:num w:numId="21">
-    <w:abstractNumId w:val="22"/>
+    <w:abstractNumId w:val="23"/>
   </w:num>
   <w:num w:numId="22">
-    <w:abstractNumId w:val="18"/>
+    <w:abstractNumId w:val="19"/>
   </w:num>
   <w:num w:numId="23">
     <w:abstractNumId w:val="2"/>
@@ -4939,16 +5432,16 @@
     <w:abstractNumId w:val="5"/>
   </w:num>
   <w:num w:numId="25">
-    <w:abstractNumId w:val="24"/>
+    <w:abstractNumId w:val="26"/>
   </w:num>
   <w:num w:numId="26">
     <w:abstractNumId w:val="1"/>
   </w:num>
   <w:num w:numId="27">
-    <w:abstractNumId w:val="27"/>
+    <w:abstractNumId w:val="29"/>
   </w:num>
   <w:num w:numId="28">
-    <w:abstractNumId w:val="30"/>
+    <w:abstractNumId w:val="32"/>
   </w:num>
   <w:num w:numId="29">
     <w:abstractNumId w:val="6"/>
@@ -4957,7 +5450,13 @@
     <w:abstractNumId w:val="0"/>
   </w:num>
   <w:num w:numId="31">
-    <w:abstractNumId w:val="29"/>
+    <w:abstractNumId w:val="31"/>
+  </w:num>
+  <w:num w:numId="32">
+    <w:abstractNumId w:val="14"/>
+  </w:num>
+  <w:num w:numId="33">
+    <w:abstractNumId w:val="25"/>
   </w:num>
 </w:numbering>
 </file>
@@ -4997,6 +5496,7 @@
     <w:lsdException w:name="Title" w:semiHidden="0" w:uiPriority="10" w:unhideWhenUsed="0" w:qFormat="1"/>
     <w:lsdException w:name="Default Paragraph Font" w:uiPriority="1"/>
     <w:lsdException w:name="Subtitle" w:semiHidden="0" w:uiPriority="11" w:unhideWhenUsed="0" w:qFormat="1"/>
+    <w:lsdException w:name="Hyperlink" w:uiPriority="0"/>
     <w:lsdException w:name="Strong" w:semiHidden="0" w:uiPriority="22" w:unhideWhenUsed="0" w:qFormat="1"/>
     <w:lsdException w:name="Emphasis" w:semiHidden="0" w:uiPriority="20" w:unhideWhenUsed="0" w:qFormat="1"/>
     <w:lsdException w:name="Table Grid" w:semiHidden="0" w:uiPriority="59" w:unhideWhenUsed="0"/>
@@ -5449,6 +5949,28 @@
       <w:szCs w:val="16"/>
     </w:rPr>
   </w:style>
+  <w:style w:type="paragraph" w:styleId="ListParagraph">
+    <w:name w:val="List Paragraph"/>
+    <w:basedOn w:val="Normal"/>
+    <w:uiPriority w:val="72"/>
+    <w:rsid w:val="00265A50"/>
+    <w:pPr>
+      <w:ind w:left="720"/>
+      <w:contextualSpacing/>
+    </w:pPr>
+  </w:style>
+  <w:style w:type="character" w:styleId="FollowedHyperlink">
+    <w:name w:val="FollowedHyperlink"/>
+    <w:basedOn w:val="DefaultParagraphFont"/>
+    <w:uiPriority w:val="99"/>
+    <w:semiHidden/>
+    <w:unhideWhenUsed/>
+    <w:rsid w:val="002F4B36"/>
+    <w:rPr>
+      <w:color w:val="800080" w:themeColor="followedHyperlink"/>
+      <w:u w:val="single"/>
+    </w:rPr>
+  </w:style>
 </w:styles>
 </file>
 
@@ -5487,6 +6009,7 @@
     <w:lsdException w:name="Title" w:semiHidden="0" w:uiPriority="10" w:unhideWhenUsed="0" w:qFormat="1"/>
     <w:lsdException w:name="Default Paragraph Font" w:uiPriority="1"/>
     <w:lsdException w:name="Subtitle" w:semiHidden="0" w:uiPriority="11" w:unhideWhenUsed="0" w:qFormat="1"/>
+    <w:lsdException w:name="Hyperlink" w:uiPriority="0"/>
     <w:lsdException w:name="Strong" w:semiHidden="0" w:uiPriority="22" w:unhideWhenUsed="0" w:qFormat="1"/>
     <w:lsdException w:name="Emphasis" w:semiHidden="0" w:uiPriority="20" w:unhideWhenUsed="0" w:qFormat="1"/>
     <w:lsdException w:name="Table Grid" w:semiHidden="0" w:uiPriority="59" w:unhideWhenUsed="0"/>
@@ -5939,6 +6462,28 @@
       <w:szCs w:val="16"/>
     </w:rPr>
   </w:style>
+  <w:style w:type="paragraph" w:styleId="ListParagraph">
+    <w:name w:val="List Paragraph"/>
+    <w:basedOn w:val="Normal"/>
+    <w:uiPriority w:val="72"/>
+    <w:rsid w:val="00265A50"/>
+    <w:pPr>
+      <w:ind w:left="720"/>
+      <w:contextualSpacing/>
+    </w:pPr>
+  </w:style>
+  <w:style w:type="character" w:styleId="FollowedHyperlink">
+    <w:name w:val="FollowedHyperlink"/>
+    <w:basedOn w:val="DefaultParagraphFont"/>
+    <w:uiPriority w:val="99"/>
+    <w:semiHidden/>
+    <w:unhideWhenUsed/>
+    <w:rsid w:val="002F4B36"/>
+    <w:rPr>
+      <w:color w:val="800080" w:themeColor="followedHyperlink"/>
+      <w:u w:val="single"/>
+    </w:rPr>
+  </w:style>
 </w:styles>
 </file>
 
@@ -6267,7 +6812,7 @@
 </file>
 
 <file path=customXml/itemProps1.xml><?xml version="1.0" encoding="utf-8"?>
-<ds:datastoreItem xmlns:ds="http://schemas.openxmlformats.org/officeDocument/2006/customXml" ds:itemID="{4345386E-AEEF-C642-BEFA-89131BE12305}">
+<ds:datastoreItem xmlns:ds="http://schemas.openxmlformats.org/officeDocument/2006/customXml" ds:itemID="{B3EDD25E-983E-EA4F-9BB4-C71A9B47D652}">
   <ds:schemaRefs>
     <ds:schemaRef ds:uri="http://schemas.openxmlformats.org/officeDocument/2006/bibliography"/>
   </ds:schemaRefs>

</xml_diff>